<commit_message>
Added a team meeting
</commit_message>
<xml_diff>
--- a/ai_14/lukian_mykhalchyshyn/epic 4/epic_4_pactice_and_labs_report_lukian_mykhalchyshyn.docx
+++ b/ai_14/lukian_mykhalchyshyn/epic 4/epic_4_pactice_and_labs_report_lukian_mykhalchyshyn.docx
@@ -39569,6 +39569,160 @@
     </w:p>
     <w:p>
       <w:pPr>
+        <w:pStyle w:val="a3"/>
+        <w:spacing w:before="0" w:beforeAutospacing="0" w:after="0" w:afterAutospacing="0"/>
+        <w:textAlignment w:val="baseline"/>
+        <w:rPr>
+          <w:color w:val="000000"/>
+          <w:sz w:val="22"/>
+          <w:szCs w:val="22"/>
+          <w:lang w:val="en-US"/>
+        </w:rPr>
+      </w:pPr>
+    </w:p>
+    <w:p>
+      <w:pPr>
+        <w:pStyle w:val="a3"/>
+        <w:numPr>
+          <w:ilvl w:val="1"/>
+          <w:numId w:val="7"/>
+        </w:numPr>
+        <w:spacing w:before="0" w:beforeAutospacing="0" w:after="0" w:afterAutospacing="0"/>
+        <w:textAlignment w:val="baseline"/>
+        <w:rPr>
+          <w:color w:val="000000"/>
+          <w:sz w:val="22"/>
+          <w:szCs w:val="22"/>
+          <w:lang w:val="en-US"/>
+        </w:rPr>
+      </w:pPr>
+      <w:r>
+        <w:rPr>
+          <w:color w:val="000000"/>
+          <w:sz w:val="22"/>
+          <w:szCs w:val="22"/>
+        </w:rPr>
+        <w:t>Онлайн зустріч з командою</w:t>
+      </w:r>
+    </w:p>
+    <w:p>
+      <w:pPr>
+        <w:pStyle w:val="a3"/>
+        <w:spacing w:before="0" w:beforeAutospacing="0" w:after="0" w:afterAutospacing="0"/>
+        <w:ind w:left="1212"/>
+        <w:textAlignment w:val="baseline"/>
+        <w:rPr>
+          <w:color w:val="000000"/>
+          <w:sz w:val="22"/>
+          <w:szCs w:val="22"/>
+        </w:rPr>
+      </w:pPr>
+    </w:p>
+    <w:p>
+      <w:pPr>
+        <w:pStyle w:val="a3"/>
+        <w:spacing w:before="0" w:beforeAutospacing="0" w:after="0" w:afterAutospacing="0"/>
+        <w:textAlignment w:val="baseline"/>
+        <w:rPr>
+          <w:color w:val="000000"/>
+          <w:sz w:val="22"/>
+          <w:szCs w:val="22"/>
+          <w:lang w:val="en-US"/>
+        </w:rPr>
+      </w:pPr>
+      <w:r>
+        <w:rPr>
+          <w:noProof/>
+        </w:rPr>
+        <w:drawing>
+          <wp:inline distT="0" distB="0" distL="0" distR="0" wp14:anchorId="711D5E9A" wp14:editId="651AA6A7">
+            <wp:extent cx="4992866" cy="3285066"/>
+            <wp:effectExtent l="0" t="0" r="0" b="0"/>
+            <wp:docPr id="657819425" name="Рисунок 1"/>
+            <wp:cNvGraphicFramePr>
+              <a:graphicFrameLocks xmlns:a="http://schemas.openxmlformats.org/drawingml/2006/main" noChangeAspect="1"/>
+            </wp:cNvGraphicFramePr>
+            <a:graphic xmlns:a="http://schemas.openxmlformats.org/drawingml/2006/main">
+              <a:graphicData uri="http://schemas.openxmlformats.org/drawingml/2006/picture">
+                <pic:pic xmlns:pic="http://schemas.openxmlformats.org/drawingml/2006/picture">
+                  <pic:nvPicPr>
+                    <pic:cNvPr id="657819425" name=""/>
+                    <pic:cNvPicPr/>
+                  </pic:nvPicPr>
+                  <pic:blipFill>
+                    <a:blip r:embed="rId27"/>
+                    <a:stretch>
+                      <a:fillRect/>
+                    </a:stretch>
+                  </pic:blipFill>
+                  <pic:spPr>
+                    <a:xfrm>
+                      <a:off x="0" y="0"/>
+                      <a:ext cx="5000058" cy="3289798"/>
+                    </a:xfrm>
+                    <a:prstGeom prst="rect">
+                      <a:avLst/>
+                    </a:prstGeom>
+                  </pic:spPr>
+                </pic:pic>
+              </a:graphicData>
+            </a:graphic>
+          </wp:inline>
+        </w:drawing>
+      </w:r>
+    </w:p>
+    <w:p>
+      <w:pPr>
+        <w:pStyle w:val="a3"/>
+        <w:spacing w:before="0" w:beforeAutospacing="0" w:after="0" w:afterAutospacing="0"/>
+        <w:textAlignment w:val="baseline"/>
+        <w:rPr>
+          <w:color w:val="000000"/>
+          <w:sz w:val="22"/>
+          <w:szCs w:val="22"/>
+        </w:rPr>
+      </w:pPr>
+      <w:r>
+        <w:rPr>
+          <w:color w:val="000000"/>
+          <w:sz w:val="22"/>
+          <w:szCs w:val="22"/>
+        </w:rPr>
+        <w:lastRenderedPageBreak/>
+        <w:t>Обговорено</w:t>
+      </w:r>
+      <w:r>
+        <w:rPr>
+          <w:color w:val="000000"/>
+          <w:sz w:val="22"/>
+          <w:szCs w:val="22"/>
+          <w:lang w:val="en-US"/>
+        </w:rPr>
+        <w:t xml:space="preserve">: </w:t>
+      </w:r>
+      <w:r>
+        <w:rPr>
+          <w:color w:val="000000"/>
+          <w:sz w:val="22"/>
+          <w:szCs w:val="22"/>
+        </w:rPr>
+        <w:t>Які є типи масивів, як їх застосовувати, поняття динамічних масивів</w:t>
+      </w:r>
+    </w:p>
+    <w:p>
+      <w:pPr>
+        <w:pStyle w:val="a3"/>
+        <w:spacing w:before="0" w:beforeAutospacing="0" w:after="0" w:afterAutospacing="0"/>
+        <w:textAlignment w:val="baseline"/>
+        <w:rPr>
+          <w:color w:val="000000"/>
+          <w:sz w:val="22"/>
+          <w:szCs w:val="22"/>
+        </w:rPr>
+      </w:pPr>
+    </w:p>
+    <w:p>
+      <w:pPr>
         <w:spacing w:before="240" w:after="0" w:line="240" w:lineRule="auto"/>
         <w:outlineLvl w:val="0"/>
         <w:rPr>
@@ -39642,7 +39796,7 @@
         </w:rPr>
         <w:t xml:space="preserve"> </w:t>
       </w:r>
-      <w:hyperlink r:id="rId27" w:history="1">
+      <w:hyperlink r:id="rId28" w:history="1">
         <w:r>
           <w:rPr>
             <w:rStyle w:val="a4"/>
@@ -40757,7 +40911,7 @@
   <w:abstractNum w:abstractNumId="8" w15:restartNumberingAfterBreak="0">
     <w:nsid w:val="543E1945"/>
     <w:multiLevelType w:val="multilevel"/>
-    <w:tmpl w:val="14741286"/>
+    <w:tmpl w:val="5B789644"/>
     <w:lvl w:ilvl="0">
       <w:start w:val="1"/>
       <w:numFmt w:val="bullet"/>
@@ -40780,11 +40934,13 @@
       <w:lvlText w:val="%2."/>
       <w:lvlJc w:val="left"/>
       <w:pPr>
-        <w:ind w:left="1440" w:hanging="360"/>
+        <w:ind w:left="1212" w:hanging="360"/>
       </w:pPr>
       <w:rPr>
         <w:b w:val="0"/>
         <w:bCs w:val="0"/>
+        <w:sz w:val="40"/>
+        <w:szCs w:val="40"/>
       </w:rPr>
     </w:lvl>
     <w:lvl w:ilvl="2">

</xml_diff>